<commit_message>
Added screenshot of the scoring algorithm and a brief explanation
</commit_message>
<xml_diff>
--- a/trunk/submission/Mapster.docx
+++ b/trunk/submission/Mapster.docx
@@ -15,7 +15,6 @@
           <w:szCs w:val="96"/>
         </w:rPr>
       </w:pPr>
-      <w:proofErr w:type="spellStart"/>
       <w:r>
         <w:rPr>
           <w:rFonts w:ascii="Andy" w:hAnsi="Andy" w:cstheme="minorHAnsi"/>
@@ -25,7 +24,6 @@
         </w:rPr>
         <w:t>Mapster</w:t>
       </w:r>
-      <w:proofErr w:type="spellEnd"/>
     </w:p>
     <w:p>
       <w:pPr>
@@ -82,8 +80,8 @@
             <v:path o:extrusionok="f" gradientshapeok="t" o:connecttype="rect"/>
             <o:lock v:ext="edit" aspectratio="t"/>
           </v:shapetype>
-          <v:shape id="_x0000_i1071" type="#_x0000_t75" style="width:450pt;height:7.5pt" o:hrpct="0" o:hralign="center" o:hr="t">
-            <v:imagedata r:id="rId7" o:title="BD14516_"/>
+          <v:shape id="_x0000_i1025" type="#_x0000_t75" style="width:450pt;height:7.5pt" o:hrpct="0" o:hralign="center" o:hr="t">
+            <v:imagedata r:id="rId8" o:title="BD14516_"/>
           </v:shape>
         </w:pict>
       </w:r>
@@ -668,7 +666,7 @@
                     </pic:cNvPicPr>
                   </pic:nvPicPr>
                   <pic:blipFill>
-                    <a:blip r:embed="rId8" cstate="print"/>
+                    <a:blip r:embed="rId9" cstate="print"/>
                     <a:srcRect/>
                     <a:stretch>
                       <a:fillRect/>
@@ -817,7 +815,9 @@
         </w:rPr>
         <w:br/>
       </w:r>
-      <w:r>
+    </w:p>
+    <w:p>
+      <w:pPr>
         <w:rPr>
           <w:rFonts w:eastAsia="Times New Roman" w:cstheme="minorHAnsi"/>
           <w:color w:val="auto"/>
@@ -825,8 +825,389 @@
           <w:szCs w:val="28"/>
           <w:lang w:bidi="ar-SA"/>
         </w:rPr>
-        <w:br/>
-      </w:r>
+      </w:pPr>
+      <w:r>
+        <w:rPr>
+          <w:rFonts w:eastAsia="Times New Roman" w:cstheme="minorHAnsi"/>
+          <w:color w:val="auto"/>
+          <w:sz w:val="28"/>
+          <w:szCs w:val="28"/>
+          <w:lang w:bidi="ar-SA"/>
+        </w:rPr>
+        <w:br w:type="page"/>
+      </w:r>
+    </w:p>
+    <w:p>
+      <w:pPr>
+        <w:ind w:left="0"/>
+        <w:rPr>
+          <w:rFonts w:eastAsia="Times New Roman" w:cstheme="minorHAnsi"/>
+          <w:b/>
+          <w:bCs/>
+          <w:color w:val="31849B" w:themeColor="accent5" w:themeShade="BF"/>
+          <w:sz w:val="28"/>
+          <w:szCs w:val="28"/>
+          <w:lang w:bidi="ar-SA"/>
+        </w:rPr>
+      </w:pPr>
+      <w:r>
+        <w:rPr>
+          <w:rFonts w:eastAsia="Times New Roman" w:cstheme="minorHAnsi"/>
+          <w:b/>
+          <w:bCs/>
+          <w:color w:val="31849B" w:themeColor="accent5" w:themeShade="BF"/>
+          <w:sz w:val="28"/>
+          <w:szCs w:val="28"/>
+          <w:lang w:bidi="ar-SA"/>
+        </w:rPr>
+        <w:lastRenderedPageBreak/>
+        <w:t>Scoring Algorithm Results:</w:t>
+      </w:r>
+    </w:p>
+    <w:p>
+      <w:pPr>
+        <w:spacing w:after="240" w:line="240" w:lineRule="auto"/>
+        <w:ind w:left="0"/>
+        <w:rPr>
+          <w:rFonts w:eastAsia="Times New Roman" w:cstheme="minorHAnsi"/>
+          <w:noProof/>
+          <w:color w:val="215868" w:themeColor="accent5" w:themeShade="80"/>
+          <w:sz w:val="72"/>
+          <w:szCs w:val="72"/>
+          <w:lang w:bidi="ar-SA"/>
+        </w:rPr>
+      </w:pPr>
+      <w:r>
+        <w:rPr>
+          <w:rFonts w:eastAsia="Times New Roman" w:cstheme="minorHAnsi"/>
+          <w:noProof/>
+          <w:color w:val="215868" w:themeColor="accent5" w:themeShade="80"/>
+          <w:sz w:val="72"/>
+          <w:szCs w:val="72"/>
+          <w:lang w:bidi="ar-SA"/>
+        </w:rPr>
+        <w:pict>
+          <v:rect id="_x0000_s1034" style="position:absolute;margin-left:98.75pt;margin-top:18.45pt;width:68.2pt;height:8.3pt;z-index:251660288" filled="f" strokecolor="red"/>
+        </w:pict>
+      </w:r>
+      <w:r>
+        <w:rPr>
+          <w:rFonts w:eastAsia="Times New Roman" w:cstheme="minorHAnsi"/>
+          <w:noProof/>
+          <w:color w:val="215868" w:themeColor="accent5" w:themeShade="80"/>
+          <w:sz w:val="72"/>
+          <w:szCs w:val="72"/>
+          <w:lang w:bidi="ar-SA"/>
+        </w:rPr>
+        <w:drawing>
+          <wp:inline distT="0" distB="0" distL="0" distR="0">
+            <wp:extent cx="6595009" cy="349960"/>
+            <wp:effectExtent l="19050" t="0" r="0" b="0"/>
+            <wp:docPr id="7" name="Picture 4"/>
+            <wp:cNvGraphicFramePr>
+              <a:graphicFrameLocks xmlns:a="http://schemas.openxmlformats.org/drawingml/2006/main" noChangeAspect="1"/>
+            </wp:cNvGraphicFramePr>
+            <a:graphic xmlns:a="http://schemas.openxmlformats.org/drawingml/2006/main">
+              <a:graphicData uri="http://schemas.openxmlformats.org/drawingml/2006/picture">
+                <pic:pic xmlns:pic="http://schemas.openxmlformats.org/drawingml/2006/picture">
+                  <pic:nvPicPr>
+                    <pic:cNvPr id="0" name="Picture 4"/>
+                    <pic:cNvPicPr>
+                      <a:picLocks noChangeAspect="1" noChangeArrowheads="1"/>
+                    </pic:cNvPicPr>
+                  </pic:nvPicPr>
+                  <pic:blipFill>
+                    <a:blip r:embed="rId10" cstate="print"/>
+                    <a:srcRect/>
+                    <a:stretch>
+                      <a:fillRect/>
+                    </a:stretch>
+                  </pic:blipFill>
+                  <pic:spPr bwMode="auto">
+                    <a:xfrm>
+                      <a:off x="0" y="0"/>
+                      <a:ext cx="6602435" cy="350354"/>
+                    </a:xfrm>
+                    <a:prstGeom prst="rect">
+                      <a:avLst/>
+                    </a:prstGeom>
+                    <a:noFill/>
+                    <a:ln w="9525">
+                      <a:noFill/>
+                      <a:miter lim="800000"/>
+                      <a:headEnd/>
+                      <a:tailEnd/>
+                    </a:ln>
+                  </pic:spPr>
+                </pic:pic>
+              </a:graphicData>
+            </a:graphic>
+          </wp:inline>
+        </w:drawing>
+      </w:r>
+    </w:p>
+    <w:p>
+      <w:pPr>
+        <w:spacing w:after="240" w:line="240" w:lineRule="auto"/>
+        <w:ind w:left="0"/>
+        <w:rPr>
+          <w:rFonts w:eastAsia="Times New Roman" w:cstheme="minorHAnsi"/>
+          <w:noProof/>
+          <w:color w:val="215868" w:themeColor="accent5" w:themeShade="80"/>
+          <w:sz w:val="72"/>
+          <w:szCs w:val="72"/>
+          <w:lang w:bidi="ar-SA"/>
+        </w:rPr>
+      </w:pPr>
+      <w:r>
+        <w:rPr>
+          <w:rFonts w:eastAsia="Times New Roman" w:cstheme="minorHAnsi"/>
+          <w:noProof/>
+          <w:color w:val="215868" w:themeColor="accent5" w:themeShade="80"/>
+          <w:sz w:val="72"/>
+          <w:szCs w:val="72"/>
+          <w:lang w:bidi="ar-SA"/>
+        </w:rPr>
+        <w:pict>
+          <v:rect id="_x0000_s1035" style="position:absolute;margin-left:37.5pt;margin-top:12.95pt;width:68.2pt;height:8.3pt;z-index:251661312" filled="f" strokecolor="red"/>
+        </w:pict>
+      </w:r>
+      <w:r>
+        <w:rPr>
+          <w:rFonts w:eastAsia="Times New Roman" w:cstheme="minorHAnsi"/>
+          <w:noProof/>
+          <w:color w:val="215868" w:themeColor="accent5" w:themeShade="80"/>
+          <w:sz w:val="72"/>
+          <w:szCs w:val="72"/>
+          <w:lang w:bidi="ar-SA"/>
+        </w:rPr>
+        <w:drawing>
+          <wp:inline distT="0" distB="0" distL="0" distR="0">
+            <wp:extent cx="6588597" cy="445062"/>
+            <wp:effectExtent l="19050" t="0" r="2703" b="0"/>
+            <wp:docPr id="8" name="Picture 5"/>
+            <wp:cNvGraphicFramePr>
+              <a:graphicFrameLocks xmlns:a="http://schemas.openxmlformats.org/drawingml/2006/main" noChangeAspect="1"/>
+            </wp:cNvGraphicFramePr>
+            <a:graphic xmlns:a="http://schemas.openxmlformats.org/drawingml/2006/main">
+              <a:graphicData uri="http://schemas.openxmlformats.org/drawingml/2006/picture">
+                <pic:pic xmlns:pic="http://schemas.openxmlformats.org/drawingml/2006/picture">
+                  <pic:nvPicPr>
+                    <pic:cNvPr id="0" name="Picture 5"/>
+                    <pic:cNvPicPr>
+                      <a:picLocks noChangeAspect="1" noChangeArrowheads="1"/>
+                    </pic:cNvPicPr>
+                  </pic:nvPicPr>
+                  <pic:blipFill>
+                    <a:blip r:embed="rId11" cstate="print"/>
+                    <a:srcRect/>
+                    <a:stretch>
+                      <a:fillRect/>
+                    </a:stretch>
+                  </pic:blipFill>
+                  <pic:spPr bwMode="auto">
+                    <a:xfrm>
+                      <a:off x="0" y="0"/>
+                      <a:ext cx="6591690" cy="445271"/>
+                    </a:xfrm>
+                    <a:prstGeom prst="rect">
+                      <a:avLst/>
+                    </a:prstGeom>
+                    <a:noFill/>
+                    <a:ln w="9525">
+                      <a:noFill/>
+                      <a:miter lim="800000"/>
+                      <a:headEnd/>
+                      <a:tailEnd/>
+                    </a:ln>
+                  </pic:spPr>
+                </pic:pic>
+              </a:graphicData>
+            </a:graphic>
+          </wp:inline>
+        </w:drawing>
+      </w:r>
+    </w:p>
+    <w:p>
+      <w:pPr>
+        <w:spacing w:after="240" w:line="240" w:lineRule="auto"/>
+        <w:ind w:left="0"/>
+        <w:rPr>
+          <w:rFonts w:eastAsia="Times New Roman" w:cstheme="minorHAnsi"/>
+          <w:noProof/>
+          <w:color w:val="215868" w:themeColor="accent5" w:themeShade="80"/>
+          <w:sz w:val="72"/>
+          <w:szCs w:val="72"/>
+          <w:lang w:bidi="ar-SA"/>
+        </w:rPr>
+      </w:pPr>
+      <w:r>
+        <w:rPr>
+          <w:rFonts w:eastAsia="Times New Roman" w:cstheme="minorHAnsi"/>
+          <w:noProof/>
+          <w:color w:val="215868" w:themeColor="accent5" w:themeShade="80"/>
+          <w:sz w:val="72"/>
+          <w:szCs w:val="72"/>
+          <w:lang w:bidi="ar-SA"/>
+        </w:rPr>
+        <w:pict>
+          <v:rect id="_x0000_s1038" style="position:absolute;margin-left:76.95pt;margin-top:59.85pt;width:74.05pt;height:8.3pt;z-index:251664384" filled="f" strokecolor="#00b050"/>
+        </w:pict>
+      </w:r>
+      <w:r>
+        <w:rPr>
+          <w:rFonts w:eastAsia="Times New Roman" w:cstheme="minorHAnsi"/>
+          <w:noProof/>
+          <w:color w:val="215868" w:themeColor="accent5" w:themeShade="80"/>
+          <w:sz w:val="72"/>
+          <w:szCs w:val="72"/>
+          <w:lang w:bidi="ar-SA"/>
+        </w:rPr>
+        <w:pict>
+          <v:rect id="_x0000_s1037" style="position:absolute;margin-left:66.8pt;margin-top:26.7pt;width:68.2pt;height:8.3pt;z-index:251663360" filled="f" strokecolor="#00b050"/>
+        </w:pict>
+      </w:r>
+      <w:r>
+        <w:rPr>
+          <w:rFonts w:eastAsia="Times New Roman" w:cstheme="minorHAnsi"/>
+          <w:noProof/>
+          <w:color w:val="215868" w:themeColor="accent5" w:themeShade="80"/>
+          <w:sz w:val="72"/>
+          <w:szCs w:val="72"/>
+          <w:lang w:bidi="ar-SA"/>
+        </w:rPr>
+        <w:pict>
+          <v:rect id="_x0000_s1036" style="position:absolute;margin-left:37.5pt;margin-top:7.6pt;width:73.25pt;height:8.3pt;z-index:251662336" filled="f" strokecolor="#00b050"/>
+        </w:pict>
+      </w:r>
+      <w:r>
+        <w:rPr>
+          <w:rFonts w:eastAsia="Times New Roman" w:cstheme="minorHAnsi"/>
+          <w:noProof/>
+          <w:color w:val="215868" w:themeColor="accent5" w:themeShade="80"/>
+          <w:sz w:val="72"/>
+          <w:szCs w:val="72"/>
+          <w:lang w:bidi="ar-SA"/>
+        </w:rPr>
+        <w:drawing>
+          <wp:inline distT="0" distB="0" distL="0" distR="0">
+            <wp:extent cx="6589603" cy="979869"/>
+            <wp:effectExtent l="19050" t="0" r="1697" b="0"/>
+            <wp:docPr id="9" name="Picture 6"/>
+            <wp:cNvGraphicFramePr>
+              <a:graphicFrameLocks xmlns:a="http://schemas.openxmlformats.org/drawingml/2006/main" noChangeAspect="1"/>
+            </wp:cNvGraphicFramePr>
+            <a:graphic xmlns:a="http://schemas.openxmlformats.org/drawingml/2006/main">
+              <a:graphicData uri="http://schemas.openxmlformats.org/drawingml/2006/picture">
+                <pic:pic xmlns:pic="http://schemas.openxmlformats.org/drawingml/2006/picture">
+                  <pic:nvPicPr>
+                    <pic:cNvPr id="0" name="Picture 6"/>
+                    <pic:cNvPicPr>
+                      <a:picLocks noChangeAspect="1" noChangeArrowheads="1"/>
+                    </pic:cNvPicPr>
+                  </pic:nvPicPr>
+                  <pic:blipFill>
+                    <a:blip r:embed="rId12" cstate="print"/>
+                    <a:srcRect/>
+                    <a:stretch>
+                      <a:fillRect/>
+                    </a:stretch>
+                  </pic:blipFill>
+                  <pic:spPr bwMode="auto">
+                    <a:xfrm>
+                      <a:off x="0" y="0"/>
+                      <a:ext cx="6592870" cy="980355"/>
+                    </a:xfrm>
+                    <a:prstGeom prst="rect">
+                      <a:avLst/>
+                    </a:prstGeom>
+                    <a:noFill/>
+                    <a:ln w="9525">
+                      <a:noFill/>
+                      <a:miter lim="800000"/>
+                      <a:headEnd/>
+                      <a:tailEnd/>
+                    </a:ln>
+                  </pic:spPr>
+                </pic:pic>
+              </a:graphicData>
+            </a:graphic>
+          </wp:inline>
+        </w:drawing>
+      </w:r>
+    </w:p>
+    <w:p>
+      <w:pPr>
+        <w:ind w:left="0"/>
+        <w:rPr>
+          <w:rFonts w:eastAsia="Times New Roman" w:cstheme="minorHAnsi"/>
+          <w:color w:val="000000"/>
+          <w:sz w:val="28"/>
+          <w:szCs w:val="28"/>
+          <w:lang w:bidi="ar-SA"/>
+        </w:rPr>
+      </w:pPr>
+      <w:r>
+        <w:rPr>
+          <w:rFonts w:eastAsia="Times New Roman" w:cstheme="minorHAnsi"/>
+          <w:color w:val="000000"/>
+          <w:sz w:val="28"/>
+          <w:szCs w:val="28"/>
+          <w:lang w:bidi="ar-SA"/>
+        </w:rPr>
+        <w:t>The scores in the red boxes indicate a high severity for its respective category (above 0.1).  The top three links to the news articles support these results. For instance, Indonesia shows a high score for natural disasters because an earthquake happened yesterday.</w:t>
+      </w:r>
+    </w:p>
+    <w:p>
+      <w:pPr>
+        <w:ind w:left="0"/>
+        <w:rPr>
+          <w:rFonts w:eastAsia="Times New Roman" w:cstheme="minorHAnsi"/>
+          <w:b/>
+          <w:bCs/>
+          <w:color w:val="31849B" w:themeColor="accent5" w:themeShade="BF"/>
+          <w:sz w:val="28"/>
+          <w:szCs w:val="28"/>
+          <w:lang w:bidi="ar-SA"/>
+        </w:rPr>
+      </w:pPr>
+      <w:r>
+        <w:rPr>
+          <w:rFonts w:eastAsia="Times New Roman" w:cstheme="minorHAnsi"/>
+          <w:color w:val="000000"/>
+          <w:sz w:val="28"/>
+          <w:szCs w:val="28"/>
+          <w:lang w:bidi="ar-SA"/>
+        </w:rPr>
+        <w:t>On the other hand, scores in the green boxes indicate that information in the news articles was not a good indicator of severity (below 0.1).; thus, we discard these categories.</w:t>
+      </w:r>
+    </w:p>
+    <w:p>
+      <w:pPr>
+        <w:ind w:left="0"/>
+        <w:rPr>
+          <w:rFonts w:eastAsia="Times New Roman" w:cstheme="minorHAnsi"/>
+          <w:b/>
+          <w:bCs/>
+          <w:color w:val="31849B" w:themeColor="accent5" w:themeShade="BF"/>
+          <w:sz w:val="28"/>
+          <w:szCs w:val="28"/>
+          <w:lang w:bidi="ar-SA"/>
+        </w:rPr>
+      </w:pPr>
+    </w:p>
+    <w:p>
+      <w:pPr>
+        <w:ind w:left="0"/>
+        <w:rPr>
+          <w:rFonts w:eastAsia="Times New Roman" w:cstheme="minorHAnsi"/>
+          <w:noProof/>
+          <w:color w:val="215868" w:themeColor="accent5" w:themeShade="80"/>
+          <w:sz w:val="72"/>
+          <w:szCs w:val="72"/>
+          <w:lang w:bidi="ar-SA"/>
+        </w:rPr>
+      </w:pPr>
       <w:r>
         <w:rPr>
           <w:rFonts w:eastAsia="Times New Roman" w:cstheme="minorHAnsi"/>
@@ -2574,4 +2955,16 @@
   <a:objectDefaults/>
   <a:extraClrSchemeLst/>
 </a:theme>
+</file>
+
+<file path=customXml/item1.xml><?xml version="1.0" encoding="utf-8"?>
+<b:Sources xmlns:b="http://schemas.openxmlformats.org/officeDocument/2006/bibliography" xmlns="http://schemas.openxmlformats.org/officeDocument/2006/bibliography" SelectedStyle="\APA.XSL" StyleName="APA Fifth Edition"/>
+</file>
+
+<file path=customXml/itemProps1.xml><?xml version="1.0" encoding="utf-8"?>
+<ds:datastoreItem xmlns:ds="http://schemas.openxmlformats.org/officeDocument/2006/customXml" ds:itemID="{447F782B-902D-4DF0-97B7-5DA6E4AFE771}">
+  <ds:schemaRefs>
+    <ds:schemaRef ds:uri="http://schemas.openxmlformats.org/officeDocument/2006/bibliography"/>
+  </ds:schemaRefs>
+</ds:datastoreItem>
 </file>
</xml_diff>

<commit_message>
Just updating the font colors to be more readable
</commit_message>
<xml_diff>
--- a/trunk/submission/Mapster.docx
+++ b/trunk/submission/Mapster.docx
@@ -1,6 +1,6 @@
 
 <file path=word/document.xml><?xml version="1.0" encoding="utf-8"?>
-<w:document xmlns:ve="http://schemas.openxmlformats.org/markup-compatibility/2006" xmlns:o="urn:schemas-microsoft-com:office:office" xmlns:r="http://schemas.openxmlformats.org/officeDocument/2006/relationships" xmlns:m="http://schemas.openxmlformats.org/officeDocument/2006/math" xmlns:v="urn:schemas-microsoft-com:vml" xmlns:wp="http://schemas.openxmlformats.org/drawingml/2006/wordprocessingDrawing" xmlns:w10="urn:schemas-microsoft-com:office:word" xmlns:w="http://schemas.openxmlformats.org/wordprocessingml/2006/main" xmlns:wne="http://schemas.microsoft.com/office/word/2006/wordml">
+<w:document xmlns:wpc="http://schemas.microsoft.com/office/word/2010/wordprocessingCanvas" xmlns:mc="http://schemas.openxmlformats.org/markup-compatibility/2006" xmlns:o="urn:schemas-microsoft-com:office:office" xmlns:r="http://schemas.openxmlformats.org/officeDocument/2006/relationships" xmlns:m="http://schemas.openxmlformats.org/officeDocument/2006/math" xmlns:v="urn:schemas-microsoft-com:vml" xmlns:wp14="http://schemas.microsoft.com/office/word/2010/wordprocessingDrawing" xmlns:wp="http://schemas.openxmlformats.org/drawingml/2006/wordprocessingDrawing" xmlns:w10="urn:schemas-microsoft-com:office:word" xmlns:w="http://schemas.openxmlformats.org/wordprocessingml/2006/main" xmlns:w14="http://schemas.microsoft.com/office/word/2010/wordml" xmlns:wpg="http://schemas.microsoft.com/office/word/2010/wordprocessingGroup" xmlns:wpi="http://schemas.microsoft.com/office/word/2010/wordprocessingInk" xmlns:wne="http://schemas.microsoft.com/office/word/2006/wordml" xmlns:wps="http://schemas.microsoft.com/office/word/2010/wordprocessingShape" mc:Ignorable="w14 wp14">
   <w:background w:color="FFFFFF" w:themeColor="background1"/>
   <w:body>
     <w:p>
@@ -15,6 +15,7 @@
           <w:szCs w:val="96"/>
         </w:rPr>
       </w:pPr>
+      <w:proofErr w:type="spellStart"/>
       <w:r>
         <w:rPr>
           <w:rFonts w:ascii="Andy" w:hAnsi="Andy" w:cstheme="minorHAnsi"/>
@@ -24,6 +25,7 @@
         </w:rPr>
         <w:t>Mapster</w:t>
       </w:r>
+      <w:proofErr w:type="spellEnd"/>
     </w:p>
     <w:p>
       <w:pPr>
@@ -81,7 +83,7 @@
             <o:lock v:ext="edit" aspectratio="t"/>
           </v:shapetype>
           <v:shape id="_x0000_i1025" type="#_x0000_t75" style="width:450pt;height:7.5pt" o:hrpct="0" o:hralign="center" o:hr="t">
-            <v:imagedata r:id="rId8" o:title="BD14516_"/>
+            <v:imagedata r:id="rId9" o:title="BD14516_"/>
           </v:shape>
         </w:pict>
       </w:r>
@@ -93,7 +95,7 @@
         <w:jc w:val="center"/>
         <w:rPr>
           <w:rFonts w:cstheme="minorHAnsi"/>
-          <w:color w:val="B6DDE8" w:themeColor="accent5" w:themeTint="66"/>
+          <w:color w:val="79C1D5"/>
           <w:sz w:val="24"/>
           <w:szCs w:val="24"/>
         </w:rPr>
@@ -101,7 +103,7 @@
       <w:r>
         <w:rPr>
           <w:rFonts w:cstheme="minorHAnsi"/>
-          <w:color w:val="B6DDE8" w:themeColor="accent5" w:themeTint="66"/>
+          <w:color w:val="79C1D5"/>
           <w:sz w:val="24"/>
           <w:szCs w:val="24"/>
         </w:rPr>
@@ -223,7 +225,7 @@
           <w:szCs w:val="28"/>
           <w:lang w:bidi="ar-SA"/>
         </w:rPr>
-        <w:t>1) Politics and religious</w:t>
+        <w:t>1) Politics and Religion</w:t>
       </w:r>
     </w:p>
     <w:p>
@@ -398,11 +400,20 @@
       <w:r>
         <w:rPr>
           <w:rFonts w:cstheme="minorHAnsi"/>
+          <w:color w:val="66FF99"/>
+          <w:sz w:val="28"/>
+          <w:szCs w:val="28"/>
+        </w:rPr>
+        <w:t>Light Green</w:t>
+      </w:r>
+      <w:r>
+        <w:rPr>
+          <w:rFonts w:cstheme="minorHAnsi"/>
           <w:color w:val="CCFFCC"/>
           <w:sz w:val="28"/>
           <w:szCs w:val="28"/>
         </w:rPr>
-        <w:t xml:space="preserve">Light Green </w:t>
+        <w:t xml:space="preserve"> </w:t>
       </w:r>
       <w:r>
         <w:rPr>
@@ -434,11 +445,20 @@
       <w:r>
         <w:rPr>
           <w:rFonts w:cstheme="minorHAnsi"/>
+          <w:color w:val="006C31"/>
+          <w:sz w:val="28"/>
+          <w:szCs w:val="28"/>
+        </w:rPr>
+        <w:t>Dark Green</w:t>
+      </w:r>
+      <w:r>
+        <w:rPr>
+          <w:rFonts w:cstheme="minorHAnsi"/>
           <w:color w:val="215868" w:themeColor="accent5" w:themeShade="80"/>
           <w:sz w:val="28"/>
           <w:szCs w:val="28"/>
         </w:rPr>
-        <w:t xml:space="preserve">Dark Green </w:t>
+        <w:t xml:space="preserve"> </w:t>
       </w:r>
       <w:r>
         <w:rPr>
@@ -666,7 +686,7 @@
                     </pic:cNvPicPr>
                   </pic:nvPicPr>
                   <pic:blipFill>
-                    <a:blip r:embed="rId9" cstate="print"/>
+                    <a:blip r:embed="rId10" cstate="print"/>
                     <a:srcRect/>
                     <a:stretch>
                       <a:fillRect/>
@@ -694,6 +714,8 @@
           </wp:inline>
         </w:drawing>
       </w:r>
+      <w:bookmarkStart w:id="0" w:name="_GoBack"/>
+      <w:bookmarkEnd w:id="0"/>
     </w:p>
     <w:p>
       <w:pPr>
@@ -774,6 +796,16 @@
           <w:lang w:bidi="ar-SA"/>
         </w:rPr>
         <w:t>Shows World Map (with intensity based on “safety” scores). Countries that are not in shades of green are not considered currently. Clicking on a country brings up the country name and the score. The text on the right will be news snippets from the news API that contributed the most to the “safety” score. (Since we have not fully integrated the back end, current text is just random news snippets)</w:t>
+      </w:r>
+      <w:r>
+        <w:rPr>
+          <w:rFonts w:eastAsia="Times New Roman" w:cstheme="minorHAnsi"/>
+          <w:color w:val="000000"/>
+          <w:sz w:val="28"/>
+          <w:szCs w:val="28"/>
+          <w:lang w:bidi="ar-SA"/>
+        </w:rPr>
+        <w:t>.</w:t>
       </w:r>
       <w:r>
         <w:rPr>
@@ -917,7 +949,7 @@
                     </pic:cNvPicPr>
                   </pic:nvPicPr>
                   <pic:blipFill>
-                    <a:blip r:embed="rId10" cstate="print"/>
+                    <a:blip r:embed="rId11" cstate="print"/>
                     <a:srcRect/>
                     <a:stretch>
                       <a:fillRect/>
@@ -999,7 +1031,7 @@
                     </pic:cNvPicPr>
                   </pic:nvPicPr>
                   <pic:blipFill>
-                    <a:blip r:embed="rId11" cstate="print"/>
+                    <a:blip r:embed="rId12" cstate="print"/>
                     <a:srcRect/>
                     <a:stretch>
                       <a:fillRect/>
@@ -1107,7 +1139,7 @@
                     </pic:cNvPicPr>
                   </pic:nvPicPr>
                   <pic:blipFill>
-                    <a:blip r:embed="rId12" cstate="print"/>
+                    <a:blip r:embed="rId13" cstate="print"/>
                     <a:srcRect/>
                     <a:stretch>
                       <a:fillRect/>
@@ -1179,7 +1211,29 @@
           <w:szCs w:val="28"/>
           <w:lang w:bidi="ar-SA"/>
         </w:rPr>
-        <w:t>On the other hand, scores in the green boxes indicate that information in the news articles was not a good indicator of severity (below 0.1).; thus, we discard these categories.</w:t>
+        <w:t>On the other hand, scores in the green boxes indicate that information in the news articles was not a good indicator of severity (below 0.1)</w:t>
+      </w:r>
+      <w:proofErr w:type="gramStart"/>
+      <w:r>
+        <w:rPr>
+          <w:rFonts w:eastAsia="Times New Roman" w:cstheme="minorHAnsi"/>
+          <w:color w:val="000000"/>
+          <w:sz w:val="28"/>
+          <w:szCs w:val="28"/>
+          <w:lang w:bidi="ar-SA"/>
+        </w:rPr>
+        <w:t>.;</w:t>
+      </w:r>
+      <w:proofErr w:type="gramEnd"/>
+      <w:r>
+        <w:rPr>
+          <w:rFonts w:eastAsia="Times New Roman" w:cstheme="minorHAnsi"/>
+          <w:color w:val="000000"/>
+          <w:sz w:val="28"/>
+          <w:szCs w:val="28"/>
+          <w:lang w:bidi="ar-SA"/>
+        </w:rPr>
+        <w:t xml:space="preserve"> thus, we discard these categories.</w:t>
       </w:r>
     </w:p>
     <w:p>
@@ -1272,7 +1326,7 @@
 </file>
 
 <file path=word/endnotes.xml><?xml version="1.0" encoding="utf-8"?>
-<w:endnotes xmlns:ve="http://schemas.openxmlformats.org/markup-compatibility/2006" xmlns:o="urn:schemas-microsoft-com:office:office" xmlns:r="http://schemas.openxmlformats.org/officeDocument/2006/relationships" xmlns:m="http://schemas.openxmlformats.org/officeDocument/2006/math" xmlns:v="urn:schemas-microsoft-com:vml" xmlns:wp="http://schemas.openxmlformats.org/drawingml/2006/wordprocessingDrawing" xmlns:w10="urn:schemas-microsoft-com:office:word" xmlns:w="http://schemas.openxmlformats.org/wordprocessingml/2006/main" xmlns:wne="http://schemas.microsoft.com/office/word/2006/wordml">
+<w:endnotes xmlns:wpc="http://schemas.microsoft.com/office/word/2010/wordprocessingCanvas" xmlns:mc="http://schemas.openxmlformats.org/markup-compatibility/2006" xmlns:o="urn:schemas-microsoft-com:office:office" xmlns:r="http://schemas.openxmlformats.org/officeDocument/2006/relationships" xmlns:m="http://schemas.openxmlformats.org/officeDocument/2006/math" xmlns:v="urn:schemas-microsoft-com:vml" xmlns:wp14="http://schemas.microsoft.com/office/word/2010/wordprocessingDrawing" xmlns:wp="http://schemas.openxmlformats.org/drawingml/2006/wordprocessingDrawing" xmlns:w10="urn:schemas-microsoft-com:office:word" xmlns:w="http://schemas.openxmlformats.org/wordprocessingml/2006/main" xmlns:w14="http://schemas.microsoft.com/office/word/2010/wordml" xmlns:wpg="http://schemas.microsoft.com/office/word/2010/wordprocessingGroup" xmlns:wpi="http://schemas.microsoft.com/office/word/2010/wordprocessingInk" xmlns:wne="http://schemas.microsoft.com/office/word/2006/wordml" xmlns:wps="http://schemas.microsoft.com/office/word/2010/wordprocessingShape" mc:Ignorable="w14 wp14">
   <w:endnote w:type="separator" w:id="-1">
     <w:p>
       <w:pPr>
@@ -1297,7 +1351,7 @@
 </file>
 
 <file path=word/footnotes.xml><?xml version="1.0" encoding="utf-8"?>
-<w:footnotes xmlns:ve="http://schemas.openxmlformats.org/markup-compatibility/2006" xmlns:o="urn:schemas-microsoft-com:office:office" xmlns:r="http://schemas.openxmlformats.org/officeDocument/2006/relationships" xmlns:m="http://schemas.openxmlformats.org/officeDocument/2006/math" xmlns:v="urn:schemas-microsoft-com:vml" xmlns:wp="http://schemas.openxmlformats.org/drawingml/2006/wordprocessingDrawing" xmlns:w10="urn:schemas-microsoft-com:office:word" xmlns:w="http://schemas.openxmlformats.org/wordprocessingml/2006/main" xmlns:wne="http://schemas.microsoft.com/office/word/2006/wordml">
+<w:footnotes xmlns:wpc="http://schemas.microsoft.com/office/word/2010/wordprocessingCanvas" xmlns:mc="http://schemas.openxmlformats.org/markup-compatibility/2006" xmlns:o="urn:schemas-microsoft-com:office:office" xmlns:r="http://schemas.openxmlformats.org/officeDocument/2006/relationships" xmlns:m="http://schemas.openxmlformats.org/officeDocument/2006/math" xmlns:v="urn:schemas-microsoft-com:vml" xmlns:wp14="http://schemas.microsoft.com/office/word/2010/wordprocessingDrawing" xmlns:wp="http://schemas.openxmlformats.org/drawingml/2006/wordprocessingDrawing" xmlns:w10="urn:schemas-microsoft-com:office:word" xmlns:w="http://schemas.openxmlformats.org/wordprocessingml/2006/main" xmlns:w14="http://schemas.microsoft.com/office/word/2010/wordml" xmlns:wpg="http://schemas.microsoft.com/office/word/2010/wordprocessingGroup" xmlns:wpi="http://schemas.microsoft.com/office/word/2010/wordprocessingInk" xmlns:wne="http://schemas.microsoft.com/office/word/2006/wordml" xmlns:wps="http://schemas.microsoft.com/office/word/2010/wordprocessingShape" mc:Ignorable="w14 wp14">
   <w:footnote w:type="separator" w:id="-1">
     <w:p>
       <w:pPr>
@@ -1322,7 +1376,7 @@
 </file>
 
 <file path=word/numbering.xml><?xml version="1.0" encoding="utf-8"?>
-<w:numbering xmlns:ve="http://schemas.openxmlformats.org/markup-compatibility/2006" xmlns:o="urn:schemas-microsoft-com:office:office" xmlns:r="http://schemas.openxmlformats.org/officeDocument/2006/relationships" xmlns:m="http://schemas.openxmlformats.org/officeDocument/2006/math" xmlns:v="urn:schemas-microsoft-com:vml" xmlns:wp="http://schemas.openxmlformats.org/drawingml/2006/wordprocessingDrawing" xmlns:w10="urn:schemas-microsoft-com:office:word" xmlns:w="http://schemas.openxmlformats.org/wordprocessingml/2006/main" xmlns:wne="http://schemas.microsoft.com/office/word/2006/wordml">
+<w:numbering xmlns:wpc="http://schemas.microsoft.com/office/word/2010/wordprocessingCanvas" xmlns:mc="http://schemas.openxmlformats.org/markup-compatibility/2006" xmlns:o="urn:schemas-microsoft-com:office:office" xmlns:r="http://schemas.openxmlformats.org/officeDocument/2006/relationships" xmlns:m="http://schemas.openxmlformats.org/officeDocument/2006/math" xmlns:v="urn:schemas-microsoft-com:vml" xmlns:wp14="http://schemas.microsoft.com/office/word/2010/wordprocessingDrawing" xmlns:wp="http://schemas.openxmlformats.org/drawingml/2006/wordprocessingDrawing" xmlns:w10="urn:schemas-microsoft-com:office:word" xmlns:w="http://schemas.openxmlformats.org/wordprocessingml/2006/main" xmlns:w14="http://schemas.microsoft.com/office/word/2010/wordml" xmlns:wpg="http://schemas.microsoft.com/office/word/2010/wordprocessingGroup" xmlns:wpi="http://schemas.microsoft.com/office/word/2010/wordprocessingInk" xmlns:wne="http://schemas.microsoft.com/office/word/2006/wordml" xmlns:wps="http://schemas.microsoft.com/office/word/2010/wordprocessingShape" mc:Ignorable="w14 wp14">
   <w:abstractNum w:abstractNumId="0">
     <w:nsid w:val="42224388"/>
     <w:multiLevelType w:val="hybridMultilevel"/>
@@ -1687,7 +1741,7 @@
 </file>
 
 <file path=word/styles.xml><?xml version="1.0" encoding="utf-8"?>
-<w:styles xmlns:r="http://schemas.openxmlformats.org/officeDocument/2006/relationships" xmlns:w="http://schemas.openxmlformats.org/wordprocessingml/2006/main">
+<w:styles xmlns:mc="http://schemas.openxmlformats.org/markup-compatibility/2006" xmlns:r="http://schemas.openxmlformats.org/officeDocument/2006/relationships" xmlns:w="http://schemas.openxmlformats.org/wordprocessingml/2006/main" xmlns:w14="http://schemas.microsoft.com/office/word/2010/wordml" mc:Ignorable="w14">
   <w:docDefaults>
     <w:rPrDefault>
       <w:rPr>
@@ -2085,7 +2139,6 @@
     <w:uiPriority w:val="99"/>
     <w:semiHidden/>
     <w:unhideWhenUsed/>
-    <w:qFormat/>
     <w:tblPr>
       <w:tblInd w:w="0" w:type="dxa"/>
       <w:tblCellMar>
@@ -2670,6 +2723,196 @@
       <w:sz w:val="16"/>
       <w:szCs w:val="16"/>
     </w:rPr>
+  </w:style>
+</w:styles>
+</file>
+
+<file path=word/stylesWithEffects.xml><?xml version="1.0" encoding="utf-8"?>
+<w:styles xmlns:wpc="http://schemas.microsoft.com/office/word/2010/wordprocessingCanvas" xmlns:mc="http://schemas.openxmlformats.org/markup-compatibility/2006" xmlns:o="urn:schemas-microsoft-com:office:office" xmlns:r="http://schemas.openxmlformats.org/officeDocument/2006/relationships" xmlns:m="http://schemas.openxmlformats.org/officeDocument/2006/math" xmlns:v="urn:schemas-microsoft-com:vml" xmlns:wp14="http://schemas.microsoft.com/office/word/2010/wordprocessingDrawing" xmlns:wp="http://schemas.openxmlformats.org/drawingml/2006/wordprocessingDrawing" xmlns:w10="urn:schemas-microsoft-com:office:word" xmlns:w="http://schemas.openxmlformats.org/wordprocessingml/2006/main" xmlns:w14="http://schemas.microsoft.com/office/word/2010/wordml" xmlns:wpg="http://schemas.microsoft.com/office/word/2010/wordprocessingGroup" xmlns:wpi="http://schemas.microsoft.com/office/word/2010/wordprocessingInk" xmlns:wne="http://schemas.microsoft.com/office/word/2006/wordml" xmlns:wps="http://schemas.microsoft.com/office/word/2010/wordprocessingShape" mc:Ignorable="w14 wp14">
+  <w:docDefaults>
+    <w:rPrDefault>
+      <w:rPr>
+        <w:rFonts w:asciiTheme="minorHAnsi" w:eastAsiaTheme="minorEastAsia" w:hAnsiTheme="minorHAnsi" w:cstheme="minorBidi"/>
+        <w:sz w:val="22"/>
+        <w:szCs w:val="22"/>
+        <w:lang w:val="en-US" w:eastAsia="en-US" w:bidi="ar-SA"/>
+      </w:rPr>
+    </w:rPrDefault>
+    <w:pPrDefault>
+      <w:pPr>
+        <w:spacing w:after="200" w:line="276" w:lineRule="auto"/>
+      </w:pPr>
+    </w:pPrDefault>
+  </w:docDefaults>
+  <w:latentStyles w:defLockedState="0" w:defUIPriority="99" w:defSemiHidden="1" w:defUnhideWhenUsed="1" w:defQFormat="0" w:count="267">
+    <w:lsdException w:name="Normal" w:semiHidden="0" w:uiPriority="0" w:unhideWhenUsed="0" w:qFormat="1"/>
+    <w:lsdException w:name="heading 1" w:semiHidden="0" w:uiPriority="9" w:unhideWhenUsed="0" w:qFormat="1"/>
+    <w:lsdException w:name="heading 2" w:uiPriority="9" w:qFormat="1"/>
+    <w:lsdException w:name="heading 3" w:uiPriority="9" w:qFormat="1"/>
+    <w:lsdException w:name="heading 4" w:uiPriority="9" w:qFormat="1"/>
+    <w:lsdException w:name="heading 5" w:uiPriority="9" w:qFormat="1"/>
+    <w:lsdException w:name="heading 6" w:uiPriority="9" w:qFormat="1"/>
+    <w:lsdException w:name="heading 7" w:uiPriority="9" w:qFormat="1"/>
+    <w:lsdException w:name="heading 8" w:uiPriority="9" w:qFormat="1"/>
+    <w:lsdException w:name="heading 9" w:uiPriority="9" w:qFormat="1"/>
+    <w:lsdException w:name="toc 1" w:uiPriority="39"/>
+    <w:lsdException w:name="toc 2" w:uiPriority="39"/>
+    <w:lsdException w:name="toc 3" w:uiPriority="39"/>
+    <w:lsdException w:name="toc 4" w:uiPriority="39"/>
+    <w:lsdException w:name="toc 5" w:uiPriority="39"/>
+    <w:lsdException w:name="toc 6" w:uiPriority="39"/>
+    <w:lsdException w:name="toc 7" w:uiPriority="39"/>
+    <w:lsdException w:name="toc 8" w:uiPriority="39"/>
+    <w:lsdException w:name="toc 9" w:uiPriority="39"/>
+    <w:lsdException w:name="caption" w:uiPriority="35" w:qFormat="1"/>
+    <w:lsdException w:name="Title" w:semiHidden="0" w:uiPriority="10" w:unhideWhenUsed="0" w:qFormat="1"/>
+    <w:lsdException w:name="Default Paragraph Font" w:uiPriority="1"/>
+    <w:lsdException w:name="Subtitle" w:semiHidden="0" w:uiPriority="11" w:unhideWhenUsed="0" w:qFormat="1"/>
+    <w:lsdException w:name="Strong" w:semiHidden="0" w:uiPriority="22" w:unhideWhenUsed="0" w:qFormat="1"/>
+    <w:lsdException w:name="Emphasis" w:semiHidden="0" w:uiPriority="20" w:unhideWhenUsed="0" w:qFormat="1"/>
+    <w:lsdException w:name="Table Grid" w:semiHidden="0" w:uiPriority="59" w:unhideWhenUsed="0"/>
+    <w:lsdException w:name="Placeholder Text" w:unhideWhenUsed="0"/>
+    <w:lsdException w:name="No Spacing" w:semiHidden="0" w:uiPriority="1" w:unhideWhenUsed="0" w:qFormat="1"/>
+    <w:lsdException w:name="Light Shading" w:semiHidden="0" w:uiPriority="60" w:unhideWhenUsed="0"/>
+    <w:lsdException w:name="Light List" w:semiHidden="0" w:uiPriority="61" w:unhideWhenUsed="0"/>
+    <w:lsdException w:name="Light Grid" w:semiHidden="0" w:uiPriority="62" w:unhideWhenUsed="0"/>
+    <w:lsdException w:name="Medium Shading 1" w:semiHidden="0" w:uiPriority="63" w:unhideWhenUsed="0"/>
+    <w:lsdException w:name="Medium Shading 2" w:semiHidden="0" w:uiPriority="64" w:unhideWhenUsed="0"/>
+    <w:lsdException w:name="Medium List 1" w:semiHidden="0" w:uiPriority="65" w:unhideWhenUsed="0"/>
+    <w:lsdException w:name="Medium List 2" w:semiHidden="0" w:uiPriority="66" w:unhideWhenUsed="0"/>
+    <w:lsdException w:name="Medium Grid 1" w:semiHidden="0" w:uiPriority="67" w:unhideWhenUsed="0"/>
+    <w:lsdException w:name="Medium Grid 2" w:semiHidden="0" w:uiPriority="68" w:unhideWhenUsed="0"/>
+    <w:lsdException w:name="Medium Grid 3" w:semiHidden="0" w:uiPriority="69" w:unhideWhenUsed="0"/>
+    <w:lsdException w:name="Dark List" w:semiHidden="0" w:uiPriority="70" w:unhideWhenUsed="0"/>
+    <w:lsdException w:name="Colorful Shading" w:semiHidden="0" w:uiPriority="71" w:unhideWhenUsed="0"/>
+    <w:lsdException w:name="Colorful List" w:semiHidden="0" w:uiPriority="72" w:unhideWhenUsed="0"/>
+    <w:lsdException w:name="Colorful Grid" w:semiHidden="0" w:uiPriority="73" w:unhideWhenUsed="0"/>
+    <w:lsdException w:name="Light Shading Accent 1" w:semiHidden="0" w:uiPriority="60" w:unhideWhenUsed="0"/>
+    <w:lsdException w:name="Light List Accent 1" w:semiHidden="0" w:uiPriority="61" w:unhideWhenUsed="0"/>
+    <w:lsdException w:name="Light Grid Accent 1" w:semiHidden="0" w:uiPriority="62" w:unhideWhenUsed="0"/>
+    <w:lsdException w:name="Medium Shading 1 Accent 1" w:semiHidden="0" w:uiPriority="63" w:unhideWhenUsed="0"/>
+    <w:lsdException w:name="Medium Shading 2 Accent 1" w:semiHidden="0" w:uiPriority="64" w:unhideWhenUsed="0"/>
+    <w:lsdException w:name="Medium List 1 Accent 1" w:semiHidden="0" w:uiPriority="65" w:unhideWhenUsed="0"/>
+    <w:lsdException w:name="Revision" w:unhideWhenUsed="0"/>
+    <w:lsdException w:name="List Paragraph" w:semiHidden="0" w:uiPriority="34" w:unhideWhenUsed="0" w:qFormat="1"/>
+    <w:lsdException w:name="Quote" w:semiHidden="0" w:uiPriority="29" w:unhideWhenUsed="0" w:qFormat="1"/>
+    <w:lsdException w:name="Intense Quote" w:semiHidden="0" w:uiPriority="30" w:unhideWhenUsed="0" w:qFormat="1"/>
+    <w:lsdException w:name="Medium List 2 Accent 1" w:semiHidden="0" w:uiPriority="66" w:unhideWhenUsed="0"/>
+    <w:lsdException w:name="Medium Grid 1 Accent 1" w:semiHidden="0" w:uiPriority="67" w:unhideWhenUsed="0"/>
+    <w:lsdException w:name="Medium Grid 2 Accent 1" w:semiHidden="0" w:uiPriority="68" w:unhideWhenUsed="0"/>
+    <w:lsdException w:name="Medium Grid 3 Accent 1" w:semiHidden="0" w:uiPriority="69" w:unhideWhenUsed="0"/>
+    <w:lsdException w:name="Dark List Accent 1" w:semiHidden="0" w:uiPriority="70" w:unhideWhenUsed="0"/>
+    <w:lsdException w:name="Colorful Shading Accent 1" w:semiHidden="0" w:uiPriority="71" w:unhideWhenUsed="0"/>
+    <w:lsdException w:name="Colorful List Accent 1" w:semiHidden="0" w:uiPriority="72" w:unhideWhenUsed="0"/>
+    <w:lsdException w:name="Colorful Grid Accent 1" w:semiHidden="0" w:uiPriority="73" w:unhideWhenUsed="0"/>
+    <w:lsdException w:name="Light Shading Accent 2" w:semiHidden="0" w:uiPriority="60" w:unhideWhenUsed="0"/>
+    <w:lsdException w:name="Light List Accent 2" w:semiHidden="0" w:uiPriority="61" w:unhideWhenUsed="0"/>
+    <w:lsdException w:name="Light Grid Accent 2" w:semiHidden="0" w:uiPriority="62" w:unhideWhenUsed="0"/>
+    <w:lsdException w:name="Medium Shading 1 Accent 2" w:semiHidden="0" w:uiPriority="63" w:unhideWhenUsed="0"/>
+    <w:lsdException w:name="Medium Shading 2 Accent 2" w:semiHidden="0" w:uiPriority="64" w:unhideWhenUsed="0"/>
+    <w:lsdException w:name="Medium List 1 Accent 2" w:semiHidden="0" w:uiPriority="65" w:unhideWhenUsed="0"/>
+    <w:lsdException w:name="Medium List 2 Accent 2" w:semiHidden="0" w:uiPriority="66" w:unhideWhenUsed="0"/>
+    <w:lsdException w:name="Medium Grid 1 Accent 2" w:semiHidden="0" w:uiPriority="67" w:unhideWhenUsed="0"/>
+    <w:lsdException w:name="Medium Grid 2 Accent 2" w:semiHidden="0" w:uiPriority="68" w:unhideWhenUsed="0"/>
+    <w:lsdException w:name="Medium Grid 3 Accent 2" w:semiHidden="0" w:uiPriority="69" w:unhideWhenUsed="0"/>
+    <w:lsdException w:name="Dark List Accent 2" w:semiHidden="0" w:uiPriority="70" w:unhideWhenUsed="0"/>
+    <w:lsdException w:name="Colorful Shading Accent 2" w:semiHidden="0" w:uiPriority="71" w:unhideWhenUsed="0"/>
+    <w:lsdException w:name="Colorful List Accent 2" w:semiHidden="0" w:uiPriority="72" w:unhideWhenUsed="0"/>
+    <w:lsdException w:name="Colorful Grid Accent 2" w:semiHidden="0" w:uiPriority="73" w:unhideWhenUsed="0"/>
+    <w:lsdException w:name="Light Shading Accent 3" w:semiHidden="0" w:uiPriority="60" w:unhideWhenUsed="0"/>
+    <w:lsdException w:name="Light List Accent 3" w:semiHidden="0" w:uiPriority="61" w:unhideWhenUsed="0"/>
+    <w:lsdException w:name="Light Grid Accent 3" w:semiHidden="0" w:uiPriority="62" w:unhideWhenUsed="0"/>
+    <w:lsdException w:name="Medium Shading 1 Accent 3" w:semiHidden="0" w:uiPriority="63" w:unhideWhenUsed="0"/>
+    <w:lsdException w:name="Medium Shading 2 Accent 3" w:semiHidden="0" w:uiPriority="64" w:unhideWhenUsed="0"/>
+    <w:lsdException w:name="Medium List 1 Accent 3" w:semiHidden="0" w:uiPriority="65" w:unhideWhenUsed="0"/>
+    <w:lsdException w:name="Medium List 2 Accent 3" w:semiHidden="0" w:uiPriority="66" w:unhideWhenUsed="0"/>
+    <w:lsdException w:name="Medium Grid 1 Accent 3" w:semiHidden="0" w:uiPriority="67" w:unhideWhenUsed="0"/>
+    <w:lsdException w:name="Medium Grid 2 Accent 3" w:semiHidden="0" w:uiPriority="68" w:unhideWhenUsed="0"/>
+    <w:lsdException w:name="Medium Grid 3 Accent 3" w:semiHidden="0" w:uiPriority="69" w:unhideWhenUsed="0"/>
+    <w:lsdException w:name="Dark List Accent 3" w:semiHidden="0" w:uiPriority="70" w:unhideWhenUsed="0"/>
+    <w:lsdException w:name="Colorful Shading Accent 3" w:semiHidden="0" w:uiPriority="71" w:unhideWhenUsed="0"/>
+    <w:lsdException w:name="Colorful List Accent 3" w:semiHidden="0" w:uiPriority="72" w:unhideWhenUsed="0"/>
+    <w:lsdException w:name="Colorful Grid Accent 3" w:semiHidden="0" w:uiPriority="73" w:unhideWhenUsed="0"/>
+    <w:lsdException w:name="Light Shading Accent 4" w:semiHidden="0" w:uiPriority="60" w:unhideWhenUsed="0"/>
+    <w:lsdException w:name="Light List Accent 4" w:semiHidden="0" w:uiPriority="61" w:unhideWhenUsed="0"/>
+    <w:lsdException w:name="Light Grid Accent 4" w:semiHidden="0" w:uiPriority="62" w:unhideWhenUsed="0"/>
+    <w:lsdException w:name="Medium Shading 1 Accent 4" w:semiHidden="0" w:uiPriority="63" w:unhideWhenUsed="0"/>
+    <w:lsdException w:name="Medium Shading 2 Accent 4" w:semiHidden="0" w:uiPriority="64" w:unhideWhenUsed="0"/>
+    <w:lsdException w:name="Medium List 1 Accent 4" w:semiHidden="0" w:uiPriority="65" w:unhideWhenUsed="0"/>
+    <w:lsdException w:name="Medium List 2 Accent 4" w:semiHidden="0" w:uiPriority="66" w:unhideWhenUsed="0"/>
+    <w:lsdException w:name="Medium Grid 1 Accent 4" w:semiHidden="0" w:uiPriority="67" w:unhideWhenUsed="0"/>
+    <w:lsdException w:name="Medium Grid 2 Accent 4" w:semiHidden="0" w:uiPriority="68" w:unhideWhenUsed="0"/>
+    <w:lsdException w:name="Medium Grid 3 Accent 4" w:semiHidden="0" w:uiPriority="69" w:unhideWhenUsed="0"/>
+    <w:lsdException w:name="Dark List Accent 4" w:semiHidden="0" w:uiPriority="70" w:unhideWhenUsed="0"/>
+    <w:lsdException w:name="Colorful Shading Accent 4" w:semiHidden="0" w:uiPriority="71" w:unhideWhenUsed="0"/>
+    <w:lsdException w:name="Colorful List Accent 4" w:semiHidden="0" w:uiPriority="72" w:unhideWhenUsed="0"/>
+    <w:lsdException w:name="Colorful Grid Accent 4" w:semiHidden="0" w:uiPriority="73" w:unhideWhenUsed="0"/>
+    <w:lsdException w:name="Light Shading Accent 5" w:semiHidden="0" w:uiPriority="60" w:unhideWhenUsed="0"/>
+    <w:lsdException w:name="Light List Accent 5" w:semiHidden="0" w:uiPriority="61" w:unhideWhenUsed="0"/>
+    <w:lsdException w:name="Light Grid Accent 5" w:semiHidden="0" w:uiPriority="62" w:unhideWhenUsed="0"/>
+    <w:lsdException w:name="Medium Shading 1 Accent 5" w:semiHidden="0" w:uiPriority="63" w:unhideWhenUsed="0"/>
+    <w:lsdException w:name="Medium Shading 2 Accent 5" w:semiHidden="0" w:uiPriority="64" w:unhideWhenUsed="0"/>
+    <w:lsdException w:name="Medium List 1 Accent 5" w:semiHidden="0" w:uiPriority="65" w:unhideWhenUsed="0"/>
+    <w:lsdException w:name="Medium List 2 Accent 5" w:semiHidden="0" w:uiPriority="66" w:unhideWhenUsed="0"/>
+    <w:lsdException w:name="Medium Grid 1 Accent 5" w:semiHidden="0" w:uiPriority="67" w:unhideWhenUsed="0"/>
+    <w:lsdException w:name="Medium Grid 2 Accent 5" w:semiHidden="0" w:uiPriority="68" w:unhideWhenUsed="0"/>
+    <w:lsdException w:name="Medium Grid 3 Accent 5" w:semiHidden="0" w:uiPriority="69" w:unhideWhenUsed="0"/>
+    <w:lsdException w:name="Dark List Accent 5" w:semiHidden="0" w:uiPriority="70" w:unhideWhenUsed="0"/>
+    <w:lsdException w:name="Colorful Shading Accent 5" w:semiHidden="0" w:uiPriority="71" w:unhideWhenUsed="0"/>
+    <w:lsdException w:name="Colorful List Accent 5" w:semiHidden="0" w:uiPriority="72" w:unhideWhenUsed="0"/>
+    <w:lsdException w:name="Colorful Grid Accent 5" w:semiHidden="0" w:uiPriority="73" w:unhideWhenUsed="0"/>
+    <w:lsdException w:name="Light Shading Accent 6" w:semiHidden="0" w:uiPriority="60" w:unhideWhenUsed="0"/>
+    <w:lsdException w:name="Light List Accent 6" w:semiHidden="0" w:uiPriority="61" w:unhideWhenUsed="0"/>
+    <w:lsdException w:name="Light Grid Accent 6" w:semiHidden="0" w:uiPriority="62" w:unhideWhenUsed="0"/>
+    <w:lsdException w:name="Medium Shading 1 Accent 6" w:semiHidden="0" w:uiPriority="63" w:unhideWhenUsed="0"/>
+    <w:lsdException w:name="Medium Shading 2 Accent 6" w:semiHidden="0" w:uiPriority="64" w:unhideWhenUsed="0"/>
+    <w:lsdException w:name="Medium List 1 Accent 6" w:semiHidden="0" w:uiPriority="65" w:unhideWhenUsed="0"/>
+    <w:lsdException w:name="Medium List 2 Accent 6" w:semiHidden="0" w:uiPriority="66" w:unhideWhenUsed="0"/>
+    <w:lsdException w:name="Medium Grid 1 Accent 6" w:semiHidden="0" w:uiPriority="67" w:unhideWhenUsed="0"/>
+    <w:lsdException w:name="Medium Grid 2 Accent 6" w:semiHidden="0" w:uiPriority="68" w:unhideWhenUsed="0"/>
+    <w:lsdException w:name="Medium Grid 3 Accent 6" w:semiHidden="0" w:uiPriority="69" w:unhideWhenUsed="0"/>
+    <w:lsdException w:name="Dark List Accent 6" w:semiHidden="0" w:uiPriority="70" w:unhideWhenUsed="0"/>
+    <w:lsdException w:name="Colorful Shading Accent 6" w:semiHidden="0" w:uiPriority="71" w:unhideWhenUsed="0"/>
+    <w:lsdException w:name="Colorful List Accent 6" w:semiHidden="0" w:uiPriority="72" w:unhideWhenUsed="0"/>
+    <w:lsdException w:name="Colorful Grid Accent 6" w:semiHidden="0" w:uiPriority="73" w:unhideWhenUsed="0"/>
+    <w:lsdException w:name="Subtle Emphasis" w:semiHidden="0" w:uiPriority="19" w:unhideWhenUsed="0" w:qFormat="1"/>
+    <w:lsdException w:name="Intense Emphasis" w:semiHidden="0" w:uiPriority="21" w:unhideWhenUsed="0" w:qFormat="1"/>
+    <w:lsdException w:name="Subtle Reference" w:semiHidden="0" w:uiPriority="31" w:unhideWhenUsed="0" w:qFormat="1"/>
+    <w:lsdException w:name="Intense Reference" w:semiHidden="0" w:uiPriority="32" w:unhideWhenUsed="0" w:qFormat="1"/>
+    <w:lsdException w:name="Book Title" w:semiHidden="0" w:uiPriority="33" w:unhideWhenUsed="0" w:qFormat="1"/>
+    <w:lsdException w:name="Bibliography" w:uiPriority="37"/>
+    <w:lsdException w:name="TOC Heading" w:uiPriority="39" w:qFormat="1"/>
+  </w:latentStyles>
+  <w:style w:type="paragraph" w:default="1" w:styleId="Normal">
+    <w:name w:val="Normal"/>
+    <w:qFormat/>
+  </w:style>
+  <w:style w:type="character" w:default="1" w:styleId="DefaultParagraphFont">
+    <w:name w:val="Default Paragraph Font"/>
+    <w:uiPriority w:val="1"/>
+    <w:semiHidden/>
+    <w:unhideWhenUsed/>
+  </w:style>
+  <w:style w:type="table" w:default="1" w:styleId="TableNormal">
+    <w:name w:val="Normal Table"/>
+    <w:uiPriority w:val="99"/>
+    <w:semiHidden/>
+    <w:unhideWhenUsed/>
+    <w:tblPr>
+      <w:tblInd w:w="0" w:type="dxa"/>
+      <w:tblCellMar>
+        <w:top w:w="0" w:type="dxa"/>
+        <w:left w:w="108" w:type="dxa"/>
+        <w:bottom w:w="0" w:type="dxa"/>
+        <w:right w:w="108" w:type="dxa"/>
+      </w:tblCellMar>
+    </w:tblPr>
+  </w:style>
+  <w:style w:type="numbering" w:default="1" w:styleId="NoList">
+    <w:name w:val="No List"/>
+    <w:uiPriority w:val="99"/>
+    <w:semiHidden/>
+    <w:unhideWhenUsed/>
   </w:style>
 </w:styles>
 </file>
@@ -2962,7 +3205,7 @@
 </file>
 
 <file path=customXml/itemProps1.xml><?xml version="1.0" encoding="utf-8"?>
-<ds:datastoreItem xmlns:ds="http://schemas.openxmlformats.org/officeDocument/2006/customXml" ds:itemID="{447F782B-902D-4DF0-97B7-5DA6E4AFE771}">
+<ds:datastoreItem xmlns:ds="http://schemas.openxmlformats.org/officeDocument/2006/customXml" ds:itemID="{164F39CA-1CDF-4925-8090-76E8CCD23DA4}">
   <ds:schemaRefs>
     <ds:schemaRef ds:uri="http://schemas.openxmlformats.org/officeDocument/2006/bibliography"/>
   </ds:schemaRefs>

</xml_diff>